<commit_message>
Added a nice2have in hub section of workorder doc
</commit_message>
<xml_diff>
--- a/Docs/workplan/Workplan.docx
+++ b/Docs/workplan/Workplan.docx
@@ -53,15 +53,7 @@
           <w:sz w:val="22"/>
           <w:szCs w:val="22"/>
         </w:rPr>
-        <w:t>Pi zero</w:t>
-      </w:r>
-      <w:r>
-        <w:rPr>
-          <w:color w:val="000000"/>
-          <w:sz w:val="22"/>
-          <w:szCs w:val="22"/>
-        </w:rPr>
-        <w:t xml:space="preserve"> w</w:t>
+        <w:t>Pi zero w</w:t>
       </w:r>
     </w:p>
     <w:p>
@@ -212,7 +204,7 @@
       <w:r>
         <w:rPr>
           <w:rStyle w:val="CommentReference"/>
-          <w:rFonts w:asciiTheme="minorHAnsi" w:eastAsiaTheme="minorHAnsi" w:hAnsiTheme="minorHAnsi" w:cstheme="minorBidi"/>
+          <w:rFonts w:eastAsiaTheme="minorHAnsi"/>
           <w:lang w:eastAsia="en-US"/>
         </w:rPr>
         <w:commentReference w:id="0"/>
@@ -263,15 +255,7 @@
           <w:sz w:val="22"/>
           <w:szCs w:val="22"/>
         </w:rPr>
-        <w:t>Mechanical</w:t>
-      </w:r>
-      <w:r>
-        <w:rPr>
-          <w:color w:val="000000"/>
-          <w:sz w:val="22"/>
-          <w:szCs w:val="22"/>
-        </w:rPr>
-        <w:t xml:space="preserve"> switch</w:t>
+        <w:t>Mechanical switch</w:t>
       </w:r>
     </w:p>
     <w:p>
@@ -398,7 +382,7 @@
       <w:r>
         <w:rPr>
           <w:rStyle w:val="CommentReference"/>
-          <w:rFonts w:asciiTheme="minorHAnsi" w:eastAsiaTheme="minorHAnsi" w:hAnsiTheme="minorHAnsi" w:cstheme="minorBidi"/>
+          <w:rFonts w:eastAsiaTheme="minorHAnsi"/>
           <w:lang w:eastAsia="en-US"/>
         </w:rPr>
         <w:commentReference w:id="1"/>
@@ -455,8 +439,14 @@
     <w:p>
       <w:pPr>
         <w:pStyle w:val="Heading2"/>
-      </w:pPr>
-      <w:r>
+        <w:rPr>
+          <w:rFonts w:ascii="Times New Roman" w:hAnsi="Times New Roman" w:cs="Times New Roman"/>
+        </w:rPr>
+      </w:pPr>
+      <w:r>
+        <w:rPr>
+          <w:rFonts w:ascii="Times New Roman" w:hAnsi="Times New Roman" w:cs="Times New Roman"/>
+        </w:rPr>
         <w:t>HW</w:t>
       </w:r>
     </w:p>
@@ -511,8 +501,14 @@
     <w:p>
       <w:pPr>
         <w:pStyle w:val="Heading2"/>
-      </w:pPr>
-      <w:r>
+        <w:rPr>
+          <w:rFonts w:ascii="Times New Roman" w:hAnsi="Times New Roman" w:cs="Times New Roman"/>
+        </w:rPr>
+      </w:pPr>
+      <w:r>
+        <w:rPr>
+          <w:rFonts w:ascii="Times New Roman" w:hAnsi="Times New Roman" w:cs="Times New Roman"/>
+        </w:rPr>
         <w:t>Functionality</w:t>
       </w:r>
     </w:p>
@@ -566,15 +562,7 @@
           <w:sz w:val="22"/>
           <w:szCs w:val="22"/>
         </w:rPr>
-        <w:t>echanical</w:t>
-      </w:r>
-      <w:r>
-        <w:rPr>
-          <w:color w:val="000000"/>
-          <w:sz w:val="22"/>
-          <w:szCs w:val="22"/>
-        </w:rPr>
-        <w:t xml:space="preserve"> </w:t>
+        <w:t xml:space="preserve">echanical </w:t>
       </w:r>
       <w:r>
         <w:t xml:space="preserve">switch is closed, the “time of use” timer will start counting. It will stop when the switch is open. </w:t>
@@ -610,8 +598,14 @@
     <w:p>
       <w:pPr>
         <w:pStyle w:val="Heading2"/>
-      </w:pPr>
-      <w:r>
+        <w:rPr>
+          <w:rFonts w:ascii="Times New Roman" w:hAnsi="Times New Roman" w:cs="Times New Roman"/>
+        </w:rPr>
+      </w:pPr>
+      <w:r>
+        <w:rPr>
+          <w:rFonts w:ascii="Times New Roman" w:hAnsi="Times New Roman" w:cs="Times New Roman"/>
+        </w:rPr>
         <w:t>Nice2Haves</w:t>
       </w:r>
     </w:p>
@@ -631,16 +625,28 @@
     <w:p>
       <w:pPr>
         <w:pStyle w:val="Heading1"/>
-      </w:pPr>
-      <w:r>
+        <w:rPr>
+          <w:rFonts w:ascii="Times New Roman" w:hAnsi="Times New Roman" w:cs="Times New Roman"/>
+        </w:rPr>
+      </w:pPr>
+      <w:r>
+        <w:rPr>
+          <w:rFonts w:ascii="Times New Roman" w:hAnsi="Times New Roman" w:cs="Times New Roman"/>
+        </w:rPr>
         <w:t>Transponder</w:t>
       </w:r>
     </w:p>
     <w:p>
       <w:pPr>
         <w:pStyle w:val="Heading2"/>
-      </w:pPr>
-      <w:r>
+        <w:rPr>
+          <w:rFonts w:ascii="Times New Roman" w:hAnsi="Times New Roman" w:cs="Times New Roman"/>
+        </w:rPr>
+      </w:pPr>
+      <w:r>
+        <w:rPr>
+          <w:rFonts w:ascii="Times New Roman" w:hAnsi="Times New Roman" w:cs="Times New Roman"/>
+        </w:rPr>
         <w:t>Components</w:t>
       </w:r>
     </w:p>
@@ -801,7 +807,7 @@
       <w:r>
         <w:rPr>
           <w:rStyle w:val="CommentReference"/>
-          <w:rFonts w:asciiTheme="minorHAnsi" w:eastAsiaTheme="minorHAnsi" w:hAnsiTheme="minorHAnsi" w:cstheme="minorBidi"/>
+          <w:rFonts w:eastAsiaTheme="minorHAnsi"/>
           <w:lang w:eastAsia="en-US"/>
         </w:rPr>
         <w:commentReference w:id="3"/>
@@ -824,8 +830,14 @@
     <w:p>
       <w:pPr>
         <w:pStyle w:val="Heading2"/>
-      </w:pPr>
-      <w:r>
+        <w:rPr>
+          <w:rFonts w:ascii="Times New Roman" w:hAnsi="Times New Roman" w:cs="Times New Roman"/>
+        </w:rPr>
+      </w:pPr>
+      <w:r>
+        <w:rPr>
+          <w:rFonts w:ascii="Times New Roman" w:hAnsi="Times New Roman" w:cs="Times New Roman"/>
+        </w:rPr>
         <w:t>HW</w:t>
       </w:r>
     </w:p>
@@ -845,8 +857,14 @@
     <w:p>
       <w:pPr>
         <w:pStyle w:val="Heading2"/>
-      </w:pPr>
-      <w:r>
+        <w:rPr>
+          <w:rFonts w:ascii="Times New Roman" w:hAnsi="Times New Roman" w:cs="Times New Roman"/>
+        </w:rPr>
+      </w:pPr>
+      <w:r>
+        <w:rPr>
+          <w:rFonts w:ascii="Times New Roman" w:hAnsi="Times New Roman" w:cs="Times New Roman"/>
+        </w:rPr>
         <w:t>Functionality</w:t>
       </w:r>
     </w:p>
@@ -899,19 +917,7 @@
         <w:spacing w:after="160" w:line="240" w:lineRule="auto"/>
       </w:pPr>
       <w:r>
-        <w:t xml:space="preserve">If enable timer is depleted, then </w:t>
-      </w:r>
-      <w:r>
-        <w:t xml:space="preserve">transponder </w:t>
-      </w:r>
-      <w:r>
-        <w:t>will shut off too</w:t>
-      </w:r>
-      <w:r>
-        <w:t>l</w:t>
-      </w:r>
-      <w:r>
-        <w:t xml:space="preserve">. </w:t>
+        <w:t xml:space="preserve">If enable timer is depleted, then transponder will shut off tool. </w:t>
       </w:r>
     </w:p>
     <w:p>
@@ -922,9 +928,6 @@
           <w:numId w:val="23"/>
         </w:numPr>
         <w:spacing w:after="160" w:line="259" w:lineRule="auto"/>
-        <w:rPr>
-          <w:rFonts w:asciiTheme="minorHAnsi" w:hAnsiTheme="minorHAnsi" w:cstheme="minorBidi"/>
-        </w:rPr>
       </w:pPr>
       <w:r>
         <w:t>Ability to drop hub to transponder communications to simulate the transponder operating independently from the hub</w:t>
@@ -950,10 +953,7 @@
         <w:t>dis</w:t>
       </w:r>
       <w:r>
-        <w:t xml:space="preserve">connected, the sensor data received from tool will be </w:t>
-      </w:r>
-      <w:r>
-        <w:t>stored in memory. Once communications between the transponder and hub have recommenced, the stored data will be sent to the hub and then wiped locally.</w:t>
+        <w:t>connected, the sensor data received from tool will be stored in memory. Once communications between the transponder and hub have recommenced, the stored data will be sent to the hub and then wiped locally.</w:t>
       </w:r>
     </w:p>
     <w:p>
@@ -985,8 +985,14 @@
     <w:p>
       <w:pPr>
         <w:pStyle w:val="Heading2"/>
-      </w:pPr>
-      <w:r>
+        <w:rPr>
+          <w:rFonts w:ascii="Times New Roman" w:hAnsi="Times New Roman" w:cs="Times New Roman"/>
+        </w:rPr>
+      </w:pPr>
+      <w:r>
+        <w:rPr>
+          <w:rFonts w:ascii="Times New Roman" w:hAnsi="Times New Roman" w:cs="Times New Roman"/>
+        </w:rPr>
         <w:t>Nice2Haves</w:t>
       </w:r>
     </w:p>
@@ -1007,16 +1013,28 @@
     <w:p>
       <w:pPr>
         <w:pStyle w:val="Heading1"/>
-      </w:pPr>
-      <w:r>
+        <w:rPr>
+          <w:rFonts w:ascii="Times New Roman" w:hAnsi="Times New Roman" w:cs="Times New Roman"/>
+        </w:rPr>
+      </w:pPr>
+      <w:r>
+        <w:rPr>
+          <w:rFonts w:ascii="Times New Roman" w:hAnsi="Times New Roman" w:cs="Times New Roman"/>
+        </w:rPr>
         <w:t>Hub</w:t>
       </w:r>
     </w:p>
     <w:p>
       <w:pPr>
         <w:pStyle w:val="Heading2"/>
-      </w:pPr>
-      <w:r>
+        <w:rPr>
+          <w:rFonts w:ascii="Times New Roman" w:hAnsi="Times New Roman" w:cs="Times New Roman"/>
+        </w:rPr>
+      </w:pPr>
+      <w:r>
+        <w:rPr>
+          <w:rFonts w:ascii="Times New Roman" w:hAnsi="Times New Roman" w:cs="Times New Roman"/>
+        </w:rPr>
         <w:t>Components</w:t>
       </w:r>
     </w:p>
@@ -1063,15 +1081,7 @@
           <w:sz w:val="22"/>
           <w:szCs w:val="22"/>
         </w:rPr>
-        <w:t>echanical</w:t>
-      </w:r>
-      <w:r>
-        <w:rPr>
-          <w:color w:val="000000"/>
-          <w:sz w:val="22"/>
-          <w:szCs w:val="22"/>
-        </w:rPr>
-        <w:t xml:space="preserve"> </w:t>
+        <w:t xml:space="preserve">echanical </w:t>
       </w:r>
       <w:r>
         <w:t>switch</w:t>
@@ -1080,8 +1090,14 @@
     <w:p>
       <w:pPr>
         <w:pStyle w:val="Heading2"/>
-      </w:pPr>
-      <w:r>
+        <w:rPr>
+          <w:rFonts w:ascii="Times New Roman" w:hAnsi="Times New Roman" w:cs="Times New Roman"/>
+        </w:rPr>
+      </w:pPr>
+      <w:r>
+        <w:rPr>
+          <w:rFonts w:ascii="Times New Roman" w:hAnsi="Times New Roman" w:cs="Times New Roman"/>
+        </w:rPr>
         <w:t>HW</w:t>
       </w:r>
     </w:p>
@@ -1116,8 +1132,14 @@
     <w:p>
       <w:pPr>
         <w:pStyle w:val="Heading2"/>
-      </w:pPr>
-      <w:r>
+        <w:rPr>
+          <w:rFonts w:ascii="Times New Roman" w:hAnsi="Times New Roman" w:cs="Times New Roman"/>
+        </w:rPr>
+      </w:pPr>
+      <w:r>
+        <w:rPr>
+          <w:rFonts w:ascii="Times New Roman" w:hAnsi="Times New Roman" w:cs="Times New Roman"/>
+        </w:rPr>
         <w:t>Functionality</w:t>
       </w:r>
     </w:p>
@@ -1189,41 +1211,83 @@
     <w:p>
       <w:pPr>
         <w:pStyle w:val="Heading2"/>
-      </w:pPr>
-      <w:r>
+        <w:rPr>
+          <w:rFonts w:ascii="Times New Roman" w:hAnsi="Times New Roman" w:cs="Times New Roman"/>
+        </w:rPr>
+      </w:pPr>
+      <w:r>
+        <w:rPr>
+          <w:rFonts w:ascii="Times New Roman" w:hAnsi="Times New Roman" w:cs="Times New Roman"/>
+        </w:rPr>
         <w:lastRenderedPageBreak/>
         <w:t>Nice2Haves</w:t>
       </w:r>
     </w:p>
     <w:p>
       <w:pPr>
+        <w:pStyle w:val="ListParagraph"/>
+        <w:numPr>
+          <w:ilvl w:val="0"/>
+          <w:numId w:val="23"/>
+        </w:numPr>
+      </w:pPr>
+      <w:r>
+        <w:t>Instruction queue</w:t>
+      </w:r>
+    </w:p>
+    <w:p>
+      <w:pPr>
         <w:pStyle w:val="Heading1"/>
-      </w:pPr>
-      <w:r>
+        <w:rPr>
+          <w:rFonts w:ascii="Times New Roman" w:hAnsi="Times New Roman" w:cs="Times New Roman"/>
+        </w:rPr>
+      </w:pPr>
+      <w:r>
+        <w:rPr>
+          <w:rFonts w:ascii="Times New Roman" w:hAnsi="Times New Roman" w:cs="Times New Roman"/>
+        </w:rPr>
         <w:t>AWS</w:t>
       </w:r>
     </w:p>
     <w:p>
       <w:pPr>
         <w:pStyle w:val="Heading2"/>
-      </w:pPr>
-      <w:r>
+        <w:rPr>
+          <w:rFonts w:ascii="Times New Roman" w:hAnsi="Times New Roman" w:cs="Times New Roman"/>
+        </w:rPr>
+      </w:pPr>
+      <w:r>
+        <w:rPr>
+          <w:rFonts w:ascii="Times New Roman" w:hAnsi="Times New Roman" w:cs="Times New Roman"/>
+        </w:rPr>
         <w:t>Components</w:t>
       </w:r>
     </w:p>
     <w:p>
       <w:pPr>
         <w:pStyle w:val="Heading2"/>
-      </w:pPr>
-      <w:r>
+        <w:rPr>
+          <w:rFonts w:ascii="Times New Roman" w:hAnsi="Times New Roman" w:cs="Times New Roman"/>
+        </w:rPr>
+      </w:pPr>
+      <w:r>
+        <w:rPr>
+          <w:rFonts w:ascii="Times New Roman" w:hAnsi="Times New Roman" w:cs="Times New Roman"/>
+        </w:rPr>
         <w:t>HW</w:t>
       </w:r>
     </w:p>
     <w:p>
       <w:pPr>
         <w:pStyle w:val="Heading2"/>
-      </w:pPr>
-      <w:r>
+        <w:rPr>
+          <w:rFonts w:ascii="Times New Roman" w:hAnsi="Times New Roman" w:cs="Times New Roman"/>
+        </w:rPr>
+      </w:pPr>
+      <w:r>
+        <w:rPr>
+          <w:rFonts w:ascii="Times New Roman" w:hAnsi="Times New Roman" w:cs="Times New Roman"/>
+        </w:rPr>
         <w:t>Functionality</w:t>
       </w:r>
     </w:p>
@@ -1243,8 +1307,14 @@
     <w:p>
       <w:pPr>
         <w:pStyle w:val="Heading2"/>
-      </w:pPr>
-      <w:r>
+        <w:rPr>
+          <w:rFonts w:ascii="Times New Roman" w:hAnsi="Times New Roman" w:cs="Times New Roman"/>
+        </w:rPr>
+      </w:pPr>
+      <w:r>
+        <w:rPr>
+          <w:rFonts w:ascii="Times New Roman" w:hAnsi="Times New Roman" w:cs="Times New Roman"/>
+        </w:rPr>
         <w:t>Nice2Haves</w:t>
       </w:r>
     </w:p>

</xml_diff>